<commit_message>
Updated documentation, small changes, added folder containing same program that can be run from the command line
</commit_message>
<xml_diff>
--- a/Documentation.docx
+++ b/Documentation.docx
@@ -56,113 +56,213 @@
           <w:rFonts w:cstheme="minorHAnsi"/>
           <w:shd w:val="clear" w:color="auto" w:fill="FFFFFF"/>
         </w:rPr>
-        <w:t>, modify, and</w:t>
+        <w:t xml:space="preserve">, modify, </w:t>
       </w:r>
       <w:r>
         <w:rPr>
           <w:rFonts w:cstheme="minorHAnsi"/>
           <w:shd w:val="clear" w:color="auto" w:fill="FFFFFF"/>
         </w:rPr>
-        <w:t xml:space="preserve"> access patient records</w:t>
+        <w:t>access</w:t>
       </w:r>
       <w:r>
         <w:rPr>
           <w:rFonts w:cstheme="minorHAnsi"/>
           <w:shd w:val="clear" w:color="auto" w:fill="FFFFFF"/>
         </w:rPr>
-        <w:t>.</w:t>
+        <w:t>, and delete</w:t>
       </w:r>
       <w:r>
         <w:rPr>
           <w:rFonts w:cstheme="minorHAnsi"/>
           <w:shd w:val="clear" w:color="auto" w:fill="FFFFFF"/>
         </w:rPr>
-        <w:t xml:space="preserve"> R</w:t>
+        <w:t xml:space="preserve"> patient records</w:t>
       </w:r>
       <w:r>
         <w:rPr>
           <w:rFonts w:cstheme="minorHAnsi"/>
           <w:shd w:val="clear" w:color="auto" w:fill="FFFFFF"/>
         </w:rPr>
-        <w:t>ecord</w:t>
+        <w:t>.</w:t>
       </w:r>
       <w:r>
         <w:rPr>
           <w:rFonts w:cstheme="minorHAnsi"/>
           <w:shd w:val="clear" w:color="auto" w:fill="FFFFFF"/>
         </w:rPr>
-        <w:t>s</w:t>
+        <w:t xml:space="preserve"> </w:t>
       </w:r>
       <w:r>
         <w:rPr>
           <w:rFonts w:cstheme="minorHAnsi"/>
           <w:shd w:val="clear" w:color="auto" w:fill="FFFFFF"/>
         </w:rPr>
-        <w:t xml:space="preserve"> includes </w:t>
+        <w:t>Patient r</w:t>
       </w:r>
       <w:r>
         <w:rPr>
           <w:rFonts w:cstheme="minorHAnsi"/>
           <w:shd w:val="clear" w:color="auto" w:fill="FFFFFF"/>
         </w:rPr>
-        <w:t>prescriptions</w:t>
+        <w:t>ecord</w:t>
       </w:r>
       <w:r>
         <w:rPr>
           <w:rFonts w:cstheme="minorHAnsi"/>
           <w:shd w:val="clear" w:color="auto" w:fill="FFFFFF"/>
         </w:rPr>
-        <w:t xml:space="preserve"> that the patient is currently taking</w:t>
+        <w:t>s</w:t>
       </w:r>
       <w:r>
         <w:rPr>
           <w:rFonts w:cstheme="minorHAnsi"/>
           <w:shd w:val="clear" w:color="auto" w:fill="FFFFFF"/>
         </w:rPr>
-        <w:t xml:space="preserve">. If the patient is taking more than one prescription, the program </w:t>
+        <w:t xml:space="preserve"> includ</w:t>
       </w:r>
       <w:r>
         <w:rPr>
           <w:rFonts w:cstheme="minorHAnsi"/>
           <w:shd w:val="clear" w:color="auto" w:fill="FFFFFF"/>
         </w:rPr>
-        <w:t>will</w:t>
+        <w:t>e</w:t>
       </w:r>
       <w:r>
         <w:rPr>
           <w:rFonts w:cstheme="minorHAnsi"/>
           <w:shd w:val="clear" w:color="auto" w:fill="FFFFFF"/>
         </w:rPr>
-        <w:t xml:space="preserve"> test for any negative </w:t>
+        <w:t xml:space="preserve"> </w:t>
       </w:r>
       <w:r>
         <w:rPr>
           <w:rFonts w:cstheme="minorHAnsi"/>
           <w:shd w:val="clear" w:color="auto" w:fill="FFFFFF"/>
         </w:rPr>
-        <w:t xml:space="preserve">major </w:t>
+        <w:t>prescriptions</w:t>
       </w:r>
       <w:r>
         <w:rPr>
           <w:rFonts w:cstheme="minorHAnsi"/>
           <w:shd w:val="clear" w:color="auto" w:fill="FFFFFF"/>
         </w:rPr>
-        <w:t>interactions between them and output a warning if necessary.</w:t>
+        <w:t xml:space="preserve"> that the patient is currently taking</w:t>
       </w:r>
       <w:r>
         <w:rPr>
           <w:rFonts w:cstheme="minorHAnsi"/>
           <w:shd w:val="clear" w:color="auto" w:fill="FFFFFF"/>
         </w:rPr>
-        <w:t xml:space="preserve"> The program will also provide a standalone function to access the drug interaction data by itself for quick reference.</w:t>
-      </w:r>
-    </w:p>
-    <w:p>
-      <w:pPr>
+        <w:t xml:space="preserve">. If the patient is taking more than one prescription, the program </w:t>
+      </w:r>
+      <w:r>
         <w:rPr>
           <w:rFonts w:cstheme="minorHAnsi"/>
           <w:shd w:val="clear" w:color="auto" w:fill="FFFFFF"/>
         </w:rPr>
+        <w:t>will</w:t>
+      </w:r>
+      <w:r>
+        <w:rPr>
+          <w:rFonts w:cstheme="minorHAnsi"/>
+          <w:shd w:val="clear" w:color="auto" w:fill="FFFFFF"/>
+        </w:rPr>
+        <w:t xml:space="preserve"> test for any negative </w:t>
+      </w:r>
+      <w:r>
+        <w:rPr>
+          <w:rFonts w:cstheme="minorHAnsi"/>
+          <w:shd w:val="clear" w:color="auto" w:fill="FFFFFF"/>
+        </w:rPr>
+        <w:t xml:space="preserve">major </w:t>
+      </w:r>
+      <w:r>
+        <w:rPr>
+          <w:rFonts w:cstheme="minorHAnsi"/>
+          <w:shd w:val="clear" w:color="auto" w:fill="FFFFFF"/>
+        </w:rPr>
+        <w:t>interactions between them and output a warning if necessary</w:t>
+      </w:r>
+      <w:r>
+        <w:rPr>
+          <w:rFonts w:cstheme="minorHAnsi"/>
+          <w:shd w:val="clear" w:color="auto" w:fill="FFFFFF"/>
+        </w:rPr>
+        <w:t xml:space="preserve"> when the data is accessed</w:t>
+      </w:r>
+      <w:r>
+        <w:rPr>
+          <w:rFonts w:cstheme="minorHAnsi"/>
+          <w:shd w:val="clear" w:color="auto" w:fill="FFFFFF"/>
+        </w:rPr>
+        <w:t>.</w:t>
+      </w:r>
+      <w:r>
+        <w:rPr>
+          <w:rFonts w:cstheme="minorHAnsi"/>
+          <w:shd w:val="clear" w:color="auto" w:fill="FFFFFF"/>
+        </w:rPr>
+        <w:t xml:space="preserve"> The program </w:t>
+      </w:r>
+      <w:r>
+        <w:rPr>
+          <w:rFonts w:cstheme="minorHAnsi"/>
+          <w:shd w:val="clear" w:color="auto" w:fill="FFFFFF"/>
+        </w:rPr>
+        <w:t xml:space="preserve">also </w:t>
+      </w:r>
+      <w:r>
+        <w:rPr>
+          <w:rFonts w:cstheme="minorHAnsi"/>
+          <w:shd w:val="clear" w:color="auto" w:fill="FFFFFF"/>
+        </w:rPr>
+        <w:t>provide</w:t>
+      </w:r>
+      <w:r>
+        <w:rPr>
+          <w:rFonts w:cstheme="minorHAnsi"/>
+          <w:shd w:val="clear" w:color="auto" w:fill="FFFFFF"/>
+        </w:rPr>
+        <w:t>s</w:t>
+      </w:r>
+      <w:r>
+        <w:rPr>
+          <w:rFonts w:cstheme="minorHAnsi"/>
+          <w:shd w:val="clear" w:color="auto" w:fill="FFFFFF"/>
+        </w:rPr>
+        <w:t xml:space="preserve"> a standalone function to access the drug interaction data by itself for quick reference.</w:t>
+      </w:r>
+      <w:r>
+        <w:rPr>
+          <w:rFonts w:cstheme="minorHAnsi"/>
+          <w:shd w:val="clear" w:color="auto" w:fill="FFFFFF"/>
+        </w:rPr>
+        <w:t xml:space="preserve"> The menu-based program continues to loop until it is </w:t>
+      </w:r>
+      <w:proofErr w:type="spellStart"/>
+      <w:r>
+        <w:rPr>
+          <w:rFonts w:cstheme="minorHAnsi"/>
+          <w:shd w:val="clear" w:color="auto" w:fill="FFFFFF"/>
+        </w:rPr>
+        <w:t>exited</w:t>
+      </w:r>
+      <w:proofErr w:type="spellEnd"/>
+      <w:r>
+        <w:rPr>
+          <w:rFonts w:cstheme="minorHAnsi"/>
+          <w:shd w:val="clear" w:color="auto" w:fill="FFFFFF"/>
+        </w:rPr>
+        <w:t xml:space="preserve"> by the user.</w:t>
+      </w:r>
+    </w:p>
+    <w:p>
+      <w:pPr>
+        <w:rPr>
+          <w:rFonts w:cstheme="minorHAnsi"/>
+          <w:shd w:val="clear" w:color="auto" w:fill="FFFFFF"/>
+        </w:rPr>
       </w:pPr>
     </w:p>
     <w:p>
@@ -180,7 +280,13 @@
         </w:rPr>
       </w:pPr>
       <w:r>
-        <w:t xml:space="preserve">To streamline healthcare delivery by providing a program allowing access to patient records for healthcare providers. Additionally, the </w:t>
+        <w:t xml:space="preserve">To streamline healthcare delivery by providing a program </w:t>
+      </w:r>
+      <w:r>
+        <w:t>that provides</w:t>
+      </w:r>
+      <w:r>
+        <w:t xml:space="preserve"> access to patient records for healthcare providers. Additionally, the </w:t>
       </w:r>
       <w:r>
         <w:t xml:space="preserve">program contains functions that ultimately serve </w:t>
@@ -191,6 +297,9 @@
       <w:r>
         <w:t>.</w:t>
       </w:r>
+      <w:r>
+        <w:t xml:space="preserve"> For example, pharmacists can double check whether multiple prescriptions may have a negative interaction for the patient.</w:t>
+      </w:r>
     </w:p>
     <w:p>
       <w:pPr>
@@ -238,10 +347,31 @@
     </w:p>
     <w:p>
       <w:r>
-        <w:t xml:space="preserve">Healthcare providers need the ability to store, modify, and search patient records in order to provide services. This program provides usage of these patient records </w:t>
-      </w:r>
-      <w:r>
-        <w:t>adding, editing, deleting patient records. Prescriptions for a specific patient record can also be added or deleted.</w:t>
+        <w:t xml:space="preserve">Healthcare providers need the ability to store, modify, and search patient records in order to provide services. </w:t>
+      </w:r>
+      <w:r>
+        <w:t>Although a database is not used, t</w:t>
+      </w:r>
+      <w:r>
+        <w:t xml:space="preserve">his program provides </w:t>
+      </w:r>
+      <w:r>
+        <w:t>the ability to output all patient records into a text file</w:t>
+      </w:r>
+      <w:r>
+        <w:t xml:space="preserve">. </w:t>
+      </w:r>
+      <w:r>
+        <w:t>Before doing so, patient records can be modified such as adding or deleting p</w:t>
+      </w:r>
+      <w:r>
+        <w:t>rescription</w:t>
+      </w:r>
+      <w:r>
+        <w:t>s</w:t>
+      </w:r>
+      <w:r>
+        <w:t>.</w:t>
       </w:r>
       <w:r>
         <w:t xml:space="preserve"> </w:t>
@@ -276,7 +406,13 @@
     </w:p>
     <w:p>
       <w:r>
-        <w:t>A core part of this program involves patient safety. In every patient record, there is a list of prescriptions that the patient is currently taking. Some prescriptions can cause interactions when taken together and cause negative side effects</w:t>
+        <w:t xml:space="preserve">A core part of this </w:t>
+      </w:r>
+      <w:r>
+        <w:t xml:space="preserve">menu-based </w:t>
+      </w:r>
+      <w:r>
+        <w:t>program involves patient safety. In every patient record, there is a list of prescriptions that the patient is currently taking. Some prescriptions can cause interactions when taken together and cause negative side effects</w:t>
       </w:r>
       <w:r>
         <w:t xml:space="preserve">. </w:t>
@@ -304,11 +440,13 @@
       </w:r>
     </w:p>
     <w:p/>
+    <w:p/>
     <w:p>
       <w:pPr>
         <w:pStyle w:val="Heading2"/>
       </w:pPr>
       <w:r>
+        <w:lastRenderedPageBreak/>
         <w:t>Miscellaneous</w:t>
       </w:r>
       <w:r>
@@ -349,7 +487,416 @@
       <w:r>
         <w:t xml:space="preserve"> Solutions</w:t>
       </w:r>
-    </w:p>
+      <w:bookmarkStart w:id="0" w:name="_GoBack"/>
+      <w:bookmarkEnd w:id="0"/>
+    </w:p>
+    <w:p>
+      <w:pPr>
+        <w:pStyle w:val="Heading2"/>
+      </w:pPr>
+      <w:r>
+        <w:t>Program</w:t>
+      </w:r>
+      <w:r>
+        <w:t xml:space="preserve"> Details</w:t>
+      </w:r>
+    </w:p>
+    <w:p/>
+    <w:p>
+      <w:r>
+        <w:t>M</w:t>
+      </w:r>
+      <w:r>
+        <w:t>enu options</w:t>
+      </w:r>
+      <w:r>
+        <w:t xml:space="preserve"> </w:t>
+      </w:r>
+      <w:proofErr w:type="gramStart"/>
+      <w:r>
+        <w:t>quick-guide</w:t>
+      </w:r>
+      <w:proofErr w:type="gramEnd"/>
+    </w:p>
+    <w:tbl>
+      <w:tblPr>
+        <w:tblStyle w:val="TableGrid"/>
+        <w:tblW w:w="0" w:type="auto"/>
+        <w:tblLook w:val="04A0" w:firstRow="1" w:lastRow="0" w:firstColumn="1" w:lastColumn="0" w:noHBand="0" w:noVBand="1"/>
+      </w:tblPr>
+      <w:tblGrid>
+        <w:gridCol w:w="2605"/>
+        <w:gridCol w:w="4320"/>
+        <w:gridCol w:w="2425"/>
+      </w:tblGrid>
+      <w:tr>
+        <w:tc>
+          <w:tcPr>
+            <w:tcW w:w="2605" w:type="dxa"/>
+          </w:tcPr>
+          <w:p>
+            <w:pPr>
+              <w:spacing w:line="360" w:lineRule="auto"/>
+              <w:jc w:val="center"/>
+              <w:rPr>
+                <w:b/>
+                <w:bCs/>
+              </w:rPr>
+            </w:pPr>
+            <w:r>
+              <w:rPr>
+                <w:b/>
+                <w:bCs/>
+              </w:rPr>
+              <w:t>Option</w:t>
+            </w:r>
+          </w:p>
+        </w:tc>
+        <w:tc>
+          <w:tcPr>
+            <w:tcW w:w="4320" w:type="dxa"/>
+          </w:tcPr>
+          <w:p>
+            <w:pPr>
+              <w:spacing w:line="360" w:lineRule="auto"/>
+              <w:jc w:val="center"/>
+              <w:rPr>
+                <w:b/>
+                <w:bCs/>
+              </w:rPr>
+            </w:pPr>
+            <w:r>
+              <w:rPr>
+                <w:b/>
+                <w:bCs/>
+              </w:rPr>
+              <w:t>Usage/Results</w:t>
+            </w:r>
+          </w:p>
+        </w:tc>
+        <w:tc>
+          <w:tcPr>
+            <w:tcW w:w="2425" w:type="dxa"/>
+          </w:tcPr>
+          <w:p>
+            <w:pPr>
+              <w:spacing w:line="360" w:lineRule="auto"/>
+              <w:jc w:val="center"/>
+              <w:rPr>
+                <w:b/>
+                <w:bCs/>
+              </w:rPr>
+            </w:pPr>
+            <w:r>
+              <w:rPr>
+                <w:b/>
+                <w:bCs/>
+              </w:rPr>
+              <w:t>Notes</w:t>
+            </w:r>
+          </w:p>
+        </w:tc>
+      </w:tr>
+      <w:tr>
+        <w:tc>
+          <w:tcPr>
+            <w:tcW w:w="2605" w:type="dxa"/>
+          </w:tcPr>
+          <w:p>
+            <w:pPr>
+              <w:spacing w:line="360" w:lineRule="auto"/>
+            </w:pPr>
+            <w:r>
+              <w:t>1. View patient</w:t>
+            </w:r>
+          </w:p>
+        </w:tc>
+        <w:tc>
+          <w:tcPr>
+            <w:tcW w:w="4320" w:type="dxa"/>
+          </w:tcPr>
+          <w:p>
+            <w:pPr>
+              <w:spacing w:line="360" w:lineRule="auto"/>
+            </w:pPr>
+            <w:r>
+              <w:t>View a patient record</w:t>
+            </w:r>
+          </w:p>
+        </w:tc>
+        <w:tc>
+          <w:tcPr>
+            <w:tcW w:w="2425" w:type="dxa"/>
+          </w:tcPr>
+          <w:p>
+            <w:pPr>
+              <w:spacing w:line="360" w:lineRule="auto"/>
+            </w:pPr>
+          </w:p>
+        </w:tc>
+      </w:tr>
+      <w:tr>
+        <w:tc>
+          <w:tcPr>
+            <w:tcW w:w="2605" w:type="dxa"/>
+          </w:tcPr>
+          <w:p>
+            <w:pPr>
+              <w:spacing w:line="360" w:lineRule="auto"/>
+            </w:pPr>
+            <w:r>
+              <w:t>2. Add patient</w:t>
+            </w:r>
+          </w:p>
+        </w:tc>
+        <w:tc>
+          <w:tcPr>
+            <w:tcW w:w="4320" w:type="dxa"/>
+          </w:tcPr>
+          <w:p>
+            <w:pPr>
+              <w:spacing w:line="360" w:lineRule="auto"/>
+            </w:pPr>
+            <w:r>
+              <w:t>Add a patient record by inputting:</w:t>
+            </w:r>
+          </w:p>
+          <w:p>
+            <w:pPr>
+              <w:spacing w:line="360" w:lineRule="auto"/>
+            </w:pPr>
+            <w:r>
+              <w:t>first name and last name</w:t>
+            </w:r>
+          </w:p>
+        </w:tc>
+        <w:tc>
+          <w:tcPr>
+            <w:tcW w:w="2425" w:type="dxa"/>
+          </w:tcPr>
+          <w:p>
+            <w:pPr>
+              <w:spacing w:line="360" w:lineRule="auto"/>
+            </w:pPr>
+          </w:p>
+        </w:tc>
+      </w:tr>
+      <w:tr>
+        <w:tc>
+          <w:tcPr>
+            <w:tcW w:w="2605" w:type="dxa"/>
+          </w:tcPr>
+          <w:p>
+            <w:pPr>
+              <w:spacing w:line="360" w:lineRule="auto"/>
+            </w:pPr>
+            <w:r>
+              <w:t>3. Edit patient</w:t>
+            </w:r>
+          </w:p>
+        </w:tc>
+        <w:tc>
+          <w:tcPr>
+            <w:tcW w:w="4320" w:type="dxa"/>
+          </w:tcPr>
+          <w:p>
+            <w:pPr>
+              <w:spacing w:line="360" w:lineRule="auto"/>
+            </w:pPr>
+            <w:r>
+              <w:t>Can do the following:</w:t>
+            </w:r>
+          </w:p>
+          <w:p>
+            <w:pPr>
+              <w:spacing w:line="360" w:lineRule="auto"/>
+            </w:pPr>
+            <w:r>
+              <w:t>1. Add a prescription</w:t>
+            </w:r>
+          </w:p>
+          <w:p>
+            <w:pPr>
+              <w:spacing w:line="360" w:lineRule="auto"/>
+            </w:pPr>
+            <w:r>
+              <w:t>2. Delete a prescription</w:t>
+            </w:r>
+          </w:p>
+        </w:tc>
+        <w:tc>
+          <w:tcPr>
+            <w:tcW w:w="2425" w:type="dxa"/>
+          </w:tcPr>
+          <w:p>
+            <w:pPr>
+              <w:spacing w:line="360" w:lineRule="auto"/>
+            </w:pPr>
+            <w:r>
+              <w:t>Only drugs recognized* by the program will be allowed</w:t>
+            </w:r>
+          </w:p>
+        </w:tc>
+      </w:tr>
+      <w:tr>
+        <w:tc>
+          <w:tcPr>
+            <w:tcW w:w="2605" w:type="dxa"/>
+          </w:tcPr>
+          <w:p>
+            <w:pPr>
+              <w:spacing w:line="360" w:lineRule="auto"/>
+            </w:pPr>
+            <w:r>
+              <w:t>4. Delete patient</w:t>
+            </w:r>
+          </w:p>
+        </w:tc>
+        <w:tc>
+          <w:tcPr>
+            <w:tcW w:w="4320" w:type="dxa"/>
+          </w:tcPr>
+          <w:p>
+            <w:pPr>
+              <w:spacing w:line="360" w:lineRule="auto"/>
+            </w:pPr>
+            <w:r>
+              <w:t>Delete a patient record</w:t>
+            </w:r>
+          </w:p>
+        </w:tc>
+        <w:tc>
+          <w:tcPr>
+            <w:tcW w:w="2425" w:type="dxa"/>
+          </w:tcPr>
+          <w:p>
+            <w:pPr>
+              <w:spacing w:line="360" w:lineRule="auto"/>
+            </w:pPr>
+          </w:p>
+        </w:tc>
+      </w:tr>
+      <w:tr>
+        <w:tc>
+          <w:tcPr>
+            <w:tcW w:w="2605" w:type="dxa"/>
+          </w:tcPr>
+          <w:p>
+            <w:pPr>
+              <w:spacing w:line="360" w:lineRule="auto"/>
+            </w:pPr>
+            <w:r>
+              <w:t>5. Search drug</w:t>
+            </w:r>
+          </w:p>
+        </w:tc>
+        <w:tc>
+          <w:tcPr>
+            <w:tcW w:w="4320" w:type="dxa"/>
+          </w:tcPr>
+          <w:p>
+            <w:pPr>
+              <w:spacing w:line="360" w:lineRule="auto"/>
+            </w:pPr>
+            <w:r>
+              <w:t xml:space="preserve">Enter </w:t>
+            </w:r>
+            <w:r>
+              <w:t>the</w:t>
+            </w:r>
+            <w:r>
+              <w:t xml:space="preserve"> name of a drug</w:t>
+            </w:r>
+            <w:r>
+              <w:t xml:space="preserve"> when prompted.</w:t>
+            </w:r>
+          </w:p>
+          <w:p>
+            <w:pPr>
+              <w:spacing w:line="360" w:lineRule="auto"/>
+            </w:pPr>
+            <w:r>
+              <w:t xml:space="preserve">If the drug is recognized* by the program, </w:t>
+            </w:r>
+          </w:p>
+          <w:p>
+            <w:pPr>
+              <w:spacing w:line="360" w:lineRule="auto"/>
+            </w:pPr>
+            <w:r>
+              <w:t>its major drug interactions will be displayed</w:t>
+            </w:r>
+          </w:p>
+        </w:tc>
+        <w:tc>
+          <w:tcPr>
+            <w:tcW w:w="2425" w:type="dxa"/>
+          </w:tcPr>
+          <w:p>
+            <w:pPr>
+              <w:spacing w:line="360" w:lineRule="auto"/>
+            </w:pPr>
+          </w:p>
+        </w:tc>
+      </w:tr>
+      <w:tr>
+        <w:tc>
+          <w:tcPr>
+            <w:tcW w:w="2605" w:type="dxa"/>
+          </w:tcPr>
+          <w:p>
+            <w:pPr>
+              <w:spacing w:line="360" w:lineRule="auto"/>
+            </w:pPr>
+            <w:r>
+              <w:t>6. Write file</w:t>
+            </w:r>
+          </w:p>
+        </w:tc>
+        <w:tc>
+          <w:tcPr>
+            <w:tcW w:w="4320" w:type="dxa"/>
+          </w:tcPr>
+          <w:p>
+            <w:pPr>
+              <w:spacing w:line="360" w:lineRule="auto"/>
+            </w:pPr>
+            <w:r>
+              <w:t>Writes all current patient data to a text file named patient_data.txt</w:t>
+            </w:r>
+          </w:p>
+        </w:tc>
+        <w:tc>
+          <w:tcPr>
+            <w:tcW w:w="2425" w:type="dxa"/>
+          </w:tcPr>
+          <w:p>
+            <w:pPr>
+              <w:spacing w:line="360" w:lineRule="auto"/>
+            </w:pPr>
+          </w:p>
+        </w:tc>
+      </w:tr>
+    </w:tbl>
+    <w:p>
+      <w:r>
+        <w:t>*To see the drugs that the program recognizes, view the “drug_data.txt” file.</w:t>
+      </w:r>
+    </w:p>
+    <w:p>
+      <w:r>
+        <w:t>This text file contains the top 50 drugs filled for the year 2019. Each drug contains a list of other drugs (within the top 50 drugs) that cause a major interaction when taken together.</w:t>
+      </w:r>
+    </w:p>
+    <w:p/>
+    <w:p/>
+    <w:p/>
+    <w:p/>
+    <w:p/>
+    <w:p/>
+    <w:p/>
+    <w:p/>
+    <w:p/>
     <w:p>
       <w:pPr>
         <w:pStyle w:val="Heading2"/>
@@ -404,7 +951,7 @@
                     </pic:cNvPicPr>
                   </pic:nvPicPr>
                   <pic:blipFill>
-                    <a:blip r:embed="rId7">
+                    <a:blip r:embed="rId8">
                       <a:extLst>
                         <a:ext uri="{28A0092B-C50C-407E-A947-70E740481C1C}">
                           <a14:useLocalDpi xmlns:a14="http://schemas.microsoft.com/office/drawing/2010/main" val="0"/>
@@ -473,90 +1020,6 @@
                 <pic:pic xmlns:pic="http://schemas.openxmlformats.org/drawingml/2006/picture">
                   <pic:nvPicPr>
                     <pic:cNvPr id="0" name="Picture 5"/>
-                    <pic:cNvPicPr>
-                      <a:picLocks noChangeAspect="1" noChangeArrowheads="1"/>
-                    </pic:cNvPicPr>
-                  </pic:nvPicPr>
-                  <pic:blipFill>
-                    <a:blip r:embed="rId8">
-                      <a:extLst>
-                        <a:ext uri="{28A0092B-C50C-407E-A947-70E740481C1C}">
-                          <a14:useLocalDpi xmlns:a14="http://schemas.microsoft.com/office/drawing/2010/main" val="0"/>
-                        </a:ext>
-                      </a:extLst>
-                    </a:blip>
-                    <a:srcRect/>
-                    <a:stretch>
-                      <a:fillRect/>
-                    </a:stretch>
-                  </pic:blipFill>
-                  <pic:spPr bwMode="auto">
-                    <a:xfrm>
-                      <a:off x="0" y="0"/>
-                      <a:ext cx="4714875" cy="3457575"/>
-                    </a:xfrm>
-                    <a:prstGeom prst="rect">
-                      <a:avLst/>
-                    </a:prstGeom>
-                    <a:noFill/>
-                    <a:ln>
-                      <a:noFill/>
-                    </a:ln>
-                  </pic:spPr>
-                </pic:pic>
-              </a:graphicData>
-            </a:graphic>
-          </wp:inline>
-        </w:drawing>
-      </w:r>
-    </w:p>
-    <w:p>
-      <w:pPr>
-        <w:spacing w:line="240" w:lineRule="auto"/>
-        <w:contextualSpacing/>
-      </w:pPr>
-    </w:p>
-    <w:p>
-      <w:pPr>
-        <w:spacing w:line="240" w:lineRule="auto"/>
-        <w:contextualSpacing/>
-      </w:pPr>
-    </w:p>
-    <w:p>
-      <w:pPr>
-        <w:spacing w:line="240" w:lineRule="auto"/>
-        <w:contextualSpacing/>
-      </w:pPr>
-      <w:r>
-        <w:lastRenderedPageBreak/>
-        <w:t xml:space="preserve">Example of </w:t>
-      </w:r>
-      <w:r>
-        <w:t>viewing a patient’s record</w:t>
-      </w:r>
-    </w:p>
-    <w:p>
-      <w:pPr>
-        <w:spacing w:line="240" w:lineRule="auto"/>
-        <w:contextualSpacing/>
-      </w:pPr>
-      <w:r>
-        <w:rPr>
-          <w:noProof/>
-        </w:rPr>
-        <w:drawing>
-          <wp:inline distT="0" distB="0" distL="0" distR="0" wp14:anchorId="17E60D72" wp14:editId="6F9E9B4A">
-            <wp:extent cx="4714875" cy="3457575"/>
-            <wp:effectExtent l="0" t="0" r="9525" b="9525"/>
-            <wp:docPr id="6" name="Picture 6"/>
-            <wp:cNvGraphicFramePr>
-              <a:graphicFrameLocks xmlns:a="http://schemas.openxmlformats.org/drawingml/2006/main" noChangeAspect="1"/>
-            </wp:cNvGraphicFramePr>
-            <a:graphic xmlns:a="http://schemas.openxmlformats.org/drawingml/2006/main">
-              <a:graphicData uri="http://schemas.openxmlformats.org/drawingml/2006/picture">
-                <pic:pic xmlns:pic="http://schemas.openxmlformats.org/drawingml/2006/picture">
-                  <pic:nvPicPr>
-                    <pic:cNvPr id="0" name="Picture 6"/>
                     <pic:cNvPicPr>
                       <a:picLocks noChangeAspect="1" noChangeArrowheads="1"/>
                     </pic:cNvPicPr>
@@ -612,19 +1075,11 @@
         <w:contextualSpacing/>
       </w:pPr>
       <w:r>
-        <w:t>Example of adding a prescription</w:t>
-      </w:r>
-      <w:r>
-        <w:t xml:space="preserve"> to a patient. </w:t>
-      </w:r>
-    </w:p>
-    <w:p>
-      <w:pPr>
-        <w:spacing w:line="240" w:lineRule="auto"/>
-        <w:contextualSpacing/>
-      </w:pPr>
-      <w:r>
-        <w:t>Note: If the user enters a prescription that the program does not recognize, it will be rejected.</w:t>
+        <w:lastRenderedPageBreak/>
+        <w:t xml:space="preserve">Example of </w:t>
+      </w:r>
+      <w:r>
+        <w:t>viewing a patient’s record</w:t>
       </w:r>
     </w:p>
     <w:p>
@@ -637,10 +1092,10 @@
           <w:noProof/>
         </w:rPr>
         <w:drawing>
-          <wp:inline distT="0" distB="0" distL="0" distR="0" wp14:anchorId="0A69231E" wp14:editId="7F140323">
+          <wp:inline distT="0" distB="0" distL="0" distR="0" wp14:anchorId="17E60D72" wp14:editId="6F9E9B4A">
             <wp:extent cx="4714875" cy="3457575"/>
             <wp:effectExtent l="0" t="0" r="9525" b="9525"/>
-            <wp:docPr id="7" name="Picture 7"/>
+            <wp:docPr id="6" name="Picture 6"/>
             <wp:cNvGraphicFramePr>
               <a:graphicFrameLocks xmlns:a="http://schemas.openxmlformats.org/drawingml/2006/main" noChangeAspect="1"/>
             </wp:cNvGraphicFramePr>
@@ -648,7 +1103,7 @@
               <a:graphicData uri="http://schemas.openxmlformats.org/drawingml/2006/picture">
                 <pic:pic xmlns:pic="http://schemas.openxmlformats.org/drawingml/2006/picture">
                   <pic:nvPicPr>
-                    <pic:cNvPr id="0" name="Picture 7"/>
+                    <pic:cNvPr id="0" name="Picture 6"/>
                     <pic:cNvPicPr>
                       <a:picLocks noChangeAspect="1" noChangeArrowheads="1"/>
                     </pic:cNvPicPr>
@@ -703,14 +1158,20 @@
         <w:spacing w:line="240" w:lineRule="auto"/>
         <w:contextualSpacing/>
       </w:pPr>
-    </w:p>
-    <w:p>
-      <w:pPr>
-        <w:spacing w:line="240" w:lineRule="auto"/>
-        <w:contextualSpacing/>
-      </w:pPr>
-      <w:r>
-        <w:t>Example of adding prescriptions that counteract with each other</w:t>
+      <w:r>
+        <w:t>Example of adding a prescription</w:t>
+      </w:r>
+      <w:r>
+        <w:t xml:space="preserve"> to a patient. </w:t>
+      </w:r>
+    </w:p>
+    <w:p>
+      <w:pPr>
+        <w:spacing w:line="240" w:lineRule="auto"/>
+        <w:contextualSpacing/>
+      </w:pPr>
+      <w:r>
+        <w:t>Note: If the user enters a prescription that the program does not recognize, it will be rejected.</w:t>
       </w:r>
     </w:p>
     <w:p>
@@ -723,10 +1184,10 @@
           <w:noProof/>
         </w:rPr>
         <w:drawing>
-          <wp:inline distT="0" distB="0" distL="0" distR="0" wp14:anchorId="17503E03" wp14:editId="571BCB34">
+          <wp:inline distT="0" distB="0" distL="0" distR="0" wp14:anchorId="0A69231E" wp14:editId="7F140323">
             <wp:extent cx="4714875" cy="3457575"/>
             <wp:effectExtent l="0" t="0" r="9525" b="9525"/>
-            <wp:docPr id="8" name="Picture 8"/>
+            <wp:docPr id="7" name="Picture 7"/>
             <wp:cNvGraphicFramePr>
               <a:graphicFrameLocks xmlns:a="http://schemas.openxmlformats.org/drawingml/2006/main" noChangeAspect="1"/>
             </wp:cNvGraphicFramePr>
@@ -734,7 +1195,7 @@
               <a:graphicData uri="http://schemas.openxmlformats.org/drawingml/2006/picture">
                 <pic:pic xmlns:pic="http://schemas.openxmlformats.org/drawingml/2006/picture">
                   <pic:nvPicPr>
-                    <pic:cNvPr id="0" name="Picture 8"/>
+                    <pic:cNvPr id="0" name="Picture 7"/>
                     <pic:cNvPicPr>
                       <a:picLocks noChangeAspect="1" noChangeArrowheads="1"/>
                     </pic:cNvPicPr>
@@ -790,6 +1251,87 @@
         <w:contextualSpacing/>
       </w:pPr>
       <w:r>
+        <w:lastRenderedPageBreak/>
+        <w:t>Example of adding prescriptions that counteract with each other</w:t>
+      </w:r>
+    </w:p>
+    <w:p>
+      <w:pPr>
+        <w:spacing w:line="240" w:lineRule="auto"/>
+        <w:contextualSpacing/>
+      </w:pPr>
+      <w:r>
+        <w:rPr>
+          <w:noProof/>
+        </w:rPr>
+        <w:drawing>
+          <wp:inline distT="0" distB="0" distL="0" distR="0" wp14:anchorId="17503E03" wp14:editId="571BCB34">
+            <wp:extent cx="4714875" cy="3457575"/>
+            <wp:effectExtent l="0" t="0" r="9525" b="9525"/>
+            <wp:docPr id="8" name="Picture 8"/>
+            <wp:cNvGraphicFramePr>
+              <a:graphicFrameLocks xmlns:a="http://schemas.openxmlformats.org/drawingml/2006/main" noChangeAspect="1"/>
+            </wp:cNvGraphicFramePr>
+            <a:graphic xmlns:a="http://schemas.openxmlformats.org/drawingml/2006/main">
+              <a:graphicData uri="http://schemas.openxmlformats.org/drawingml/2006/picture">
+                <pic:pic xmlns:pic="http://schemas.openxmlformats.org/drawingml/2006/picture">
+                  <pic:nvPicPr>
+                    <pic:cNvPr id="0" name="Picture 8"/>
+                    <pic:cNvPicPr>
+                      <a:picLocks noChangeAspect="1" noChangeArrowheads="1"/>
+                    </pic:cNvPicPr>
+                  </pic:nvPicPr>
+                  <pic:blipFill>
+                    <a:blip r:embed="rId12">
+                      <a:extLst>
+                        <a:ext uri="{28A0092B-C50C-407E-A947-70E740481C1C}">
+                          <a14:useLocalDpi xmlns:a14="http://schemas.microsoft.com/office/drawing/2010/main" val="0"/>
+                        </a:ext>
+                      </a:extLst>
+                    </a:blip>
+                    <a:srcRect/>
+                    <a:stretch>
+                      <a:fillRect/>
+                    </a:stretch>
+                  </pic:blipFill>
+                  <pic:spPr bwMode="auto">
+                    <a:xfrm>
+                      <a:off x="0" y="0"/>
+                      <a:ext cx="4714875" cy="3457575"/>
+                    </a:xfrm>
+                    <a:prstGeom prst="rect">
+                      <a:avLst/>
+                    </a:prstGeom>
+                    <a:noFill/>
+                    <a:ln>
+                      <a:noFill/>
+                    </a:ln>
+                  </pic:spPr>
+                </pic:pic>
+              </a:graphicData>
+            </a:graphic>
+          </wp:inline>
+        </w:drawing>
+      </w:r>
+    </w:p>
+    <w:p>
+      <w:pPr>
+        <w:spacing w:line="240" w:lineRule="auto"/>
+        <w:contextualSpacing/>
+      </w:pPr>
+    </w:p>
+    <w:p>
+      <w:pPr>
+        <w:spacing w:line="240" w:lineRule="auto"/>
+        <w:contextualSpacing/>
+      </w:pPr>
+    </w:p>
+    <w:p>
+      <w:pPr>
+        <w:spacing w:line="240" w:lineRule="auto"/>
+        <w:contextualSpacing/>
+      </w:pPr>
+      <w:r>
         <w:t>Example of looking up a drug</w:t>
       </w:r>
       <w:r>
@@ -814,7 +1356,7 @@
                     </pic:cNvPicPr>
                   </pic:nvPicPr>
                   <pic:blipFill>
-                    <a:blip r:embed="rId12">
+                    <a:blip r:embed="rId13">
                       <a:extLst>
                         <a:ext uri="{28A0092B-C50C-407E-A947-70E740481C1C}">
                           <a14:useLocalDpi xmlns:a14="http://schemas.microsoft.com/office/drawing/2010/main" val="0"/>
@@ -888,6 +1430,7 @@
         <w:contextualSpacing/>
       </w:pPr>
       <w:r>
+        <w:lastRenderedPageBreak/>
         <w:t>Example of data output to file</w:t>
       </w:r>
     </w:p>
@@ -918,7 +1461,7 @@
                     </pic:cNvPicPr>
                   </pic:nvPicPr>
                   <pic:blipFill>
-                    <a:blip r:embed="rId13">
+                    <a:blip r:embed="rId14">
                       <a:extLst>
                         <a:ext uri="{28A0092B-C50C-407E-A947-70E740481C1C}">
                           <a14:useLocalDpi xmlns:a14="http://schemas.microsoft.com/office/drawing/2010/main" val="0"/>
@@ -1758,20 +2301,11 @@
     <w:p>
       <w:pPr>
         <w:spacing w:line="240" w:lineRule="auto"/>
+        <w:ind w:firstLine="720"/>
         <w:contextualSpacing/>
       </w:pPr>
       <w:r>
         <w:lastRenderedPageBreak/>
-        <w:tab/>
-      </w:r>
-    </w:p>
-    <w:p>
-      <w:pPr>
-        <w:spacing w:line="240" w:lineRule="auto"/>
-        <w:ind w:firstLine="720"/>
-        <w:contextualSpacing/>
-      </w:pPr>
-      <w:r>
         <w:t>If 4</w:t>
       </w:r>
     </w:p>
@@ -2315,7 +2849,7 @@
                     </pic:cNvPicPr>
                   </pic:nvPicPr>
                   <pic:blipFill>
-                    <a:blip r:embed="rId14">
+                    <a:blip r:embed="rId15">
                       <a:extLst>
                         <a:ext uri="{28A0092B-C50C-407E-A947-70E740481C1C}">
                           <a14:useLocalDpi xmlns:a14="http://schemas.microsoft.com/office/drawing/2010/main" val="0"/>
@@ -2356,7 +2890,13 @@
     <w:p>
       <w:r>
         <w:lastRenderedPageBreak/>
-        <w:t>Patient options</w:t>
+        <w:t xml:space="preserve">Patient </w:t>
+      </w:r>
+      <w:r>
+        <w:t xml:space="preserve">record </w:t>
+      </w:r>
+      <w:r>
+        <w:t>options</w:t>
       </w:r>
     </w:p>
     <w:p>
@@ -2382,7 +2922,7 @@
                     </pic:cNvPicPr>
                   </pic:nvPicPr>
                   <pic:blipFill>
-                    <a:blip r:embed="rId15">
+                    <a:blip r:embed="rId16">
                       <a:extLst>
                         <a:ext uri="{28A0092B-C50C-407E-A947-70E740481C1C}">
                           <a14:useLocalDpi xmlns:a14="http://schemas.microsoft.com/office/drawing/2010/main" val="0"/>
@@ -2413,11 +2953,125 @@
           </wp:inline>
         </w:drawing>
       </w:r>
-      <w:bookmarkStart w:id="0" w:name="_GoBack"/>
-      <w:bookmarkEnd w:id="0"/>
-    </w:p>
+    </w:p>
+    <w:p>
+      <w:r>
+        <w:lastRenderedPageBreak/>
+        <w:t xml:space="preserve">Patient </w:t>
+      </w:r>
+      <w:r>
+        <w:t xml:space="preserve">record </w:t>
+      </w:r>
+      <w:r>
+        <w:t>options continued</w:t>
+      </w:r>
+    </w:p>
+    <w:p>
+      <w:r>
+        <w:rPr>
+          <w:noProof/>
+        </w:rPr>
+        <w:drawing>
+          <wp:inline distT="0" distB="0" distL="0" distR="0" wp14:anchorId="1B71E92B" wp14:editId="32920F1E">
+            <wp:extent cx="5943600" cy="4772025"/>
+            <wp:effectExtent l="0" t="0" r="0" b="9525"/>
+            <wp:docPr id="1" name="Picture 1"/>
+            <wp:cNvGraphicFramePr>
+              <a:graphicFrameLocks xmlns:a="http://schemas.openxmlformats.org/drawingml/2006/main" noChangeAspect="1"/>
+            </wp:cNvGraphicFramePr>
+            <a:graphic xmlns:a="http://schemas.openxmlformats.org/drawingml/2006/main">
+              <a:graphicData uri="http://schemas.openxmlformats.org/drawingml/2006/picture">
+                <pic:pic xmlns:pic="http://schemas.openxmlformats.org/drawingml/2006/picture">
+                  <pic:nvPicPr>
+                    <pic:cNvPr id="0" name="Picture 1"/>
+                    <pic:cNvPicPr>
+                      <a:picLocks noChangeAspect="1" noChangeArrowheads="1"/>
+                    </pic:cNvPicPr>
+                  </pic:nvPicPr>
+                  <pic:blipFill>
+                    <a:blip r:embed="rId17">
+                      <a:extLst>
+                        <a:ext uri="{28A0092B-C50C-407E-A947-70E740481C1C}">
+                          <a14:useLocalDpi xmlns:a14="http://schemas.microsoft.com/office/drawing/2010/main" val="0"/>
+                        </a:ext>
+                      </a:extLst>
+                    </a:blip>
+                    <a:srcRect/>
+                    <a:stretch>
+                      <a:fillRect/>
+                    </a:stretch>
+                  </pic:blipFill>
+                  <pic:spPr bwMode="auto">
+                    <a:xfrm>
+                      <a:off x="0" y="0"/>
+                      <a:ext cx="5943600" cy="4772025"/>
+                    </a:xfrm>
+                    <a:prstGeom prst="rect">
+                      <a:avLst/>
+                    </a:prstGeom>
+                    <a:noFill/>
+                    <a:ln>
+                      <a:noFill/>
+                    </a:ln>
+                  </pic:spPr>
+                </pic:pic>
+              </a:graphicData>
+            </a:graphic>
+          </wp:inline>
+        </w:drawing>
+      </w:r>
+    </w:p>
+    <w:p>
+      <w:pPr>
+        <w:spacing w:line="240" w:lineRule="auto"/>
+        <w:contextualSpacing/>
+      </w:pPr>
+      <w:r>
+        <w:t>Notes</w:t>
+      </w:r>
+      <w:r>
+        <w:t xml:space="preserve"> for above flowchart:</w:t>
+      </w:r>
+    </w:p>
+    <w:p>
+      <w:pPr>
+        <w:spacing w:line="240" w:lineRule="auto"/>
+        <w:contextualSpacing/>
+      </w:pPr>
+      <w:r>
+        <w:t xml:space="preserve">Add prescription </w:t>
+      </w:r>
+      <w:r>
+        <w:t xml:space="preserve">function </w:t>
+      </w:r>
+      <w:r>
+        <w:t>logic</w:t>
+      </w:r>
+      <w:r>
+        <w:t xml:space="preserve"> is detailed</w:t>
+      </w:r>
+    </w:p>
+    <w:p>
+      <w:pPr>
+        <w:spacing w:line="240" w:lineRule="auto"/>
+        <w:contextualSpacing/>
+      </w:pPr>
+      <w:r>
+        <w:t xml:space="preserve">Delete prescription </w:t>
+      </w:r>
+      <w:r>
+        <w:t xml:space="preserve">function </w:t>
+      </w:r>
+      <w:r>
+        <w:t xml:space="preserve">logic </w:t>
+      </w:r>
+      <w:r>
+        <w:t>is simplified</w:t>
+      </w:r>
+    </w:p>
+    <w:p/>
     <w:sectPr>
-      <w:headerReference w:type="first" r:id="rId16"/>
+      <w:headerReference w:type="first" r:id="rId18"/>
       <w:pgSz w:w="12240" w:h="15840"/>
       <w:pgMar w:top="1440" w:right="1440" w:bottom="1440" w:left="1440" w:header="720" w:footer="720" w:gutter="0"/>
       <w:cols w:space="720"/>
@@ -2490,6 +3144,127 @@
     </w:r>
   </w:p>
 </w:hdr>
+</file>
+
+<file path=word/numbering.xml><?xml version="1.0" encoding="utf-8"?>
+<w:numbering xmlns:wpc="http://schemas.microsoft.com/office/word/2010/wordprocessingCanvas" xmlns:cx="http://schemas.microsoft.com/office/drawing/2014/chartex" xmlns:cx1="http://schemas.microsoft.com/office/drawing/2015/9/8/chartex" xmlns:cx2="http://schemas.microsoft.com/office/drawing/2015/10/21/chartex" xmlns:cx3="http://schemas.microsoft.com/office/drawing/2016/5/9/chartex" xmlns:cx4="http://schemas.microsoft.com/office/drawing/2016/5/10/chartex" xmlns:cx5="http://schemas.microsoft.com/office/drawing/2016/5/11/chartex" xmlns:cx6="http://schemas.microsoft.com/office/drawing/2016/5/12/chartex" xmlns:cx7="http://schemas.microsoft.com/office/drawing/2016/5/13/chartex" xmlns:cx8="http://schemas.microsoft.com/office/drawing/2016/5/14/chartex" xmlns:mc="http://schemas.openxmlformats.org/markup-compatibility/2006" xmlns:aink="http://schemas.microsoft.com/office/drawing/2016/ink" xmlns:am3d="http://schemas.microsoft.com/office/drawing/2017/model3d" xmlns:o="urn:schemas-microsoft-com:office:office" xmlns:r="http://schemas.openxmlformats.org/officeDocument/2006/relationships" xmlns:m="http://schemas.openxmlformats.org/officeDocument/2006/math" xmlns:v="urn:schemas-microsoft-com:vml" xmlns:wp14="http://schemas.microsoft.com/office/word/2010/wordprocessingDrawing" xmlns:wp="http://schemas.openxmlformats.org/drawingml/2006/wordprocessingDrawing" xmlns:w10="urn:schemas-microsoft-com:office:word" xmlns:w="http://schemas.openxmlformats.org/wordprocessingml/2006/main" xmlns:w14="http://schemas.microsoft.com/office/word/2010/wordml" xmlns:w15="http://schemas.microsoft.com/office/word/2012/wordml" xmlns:w16cid="http://schemas.microsoft.com/office/word/2016/wordml/cid" xmlns:w16se="http://schemas.microsoft.com/office/word/2015/wordml/symex" xmlns:wpg="http://schemas.microsoft.com/office/word/2010/wordprocessingGroup" xmlns:wpi="http://schemas.microsoft.com/office/word/2010/wordprocessingInk" xmlns:wne="http://schemas.microsoft.com/office/word/2006/wordml" xmlns:wps="http://schemas.microsoft.com/office/word/2010/wordprocessingShape" mc:Ignorable="w14 w15 w16se w16cid wp14">
+  <w:abstractNum w:abstractNumId="0" w15:restartNumberingAfterBreak="0">
+    <w:nsid w:val="12F152CA"/>
+    <w:multiLevelType w:val="hybridMultilevel"/>
+    <w:tmpl w:val="F8BE4B9A"/>
+    <w:lvl w:ilvl="0" w:tplc="6EDED1F4">
+      <w:start w:val="5"/>
+      <w:numFmt w:val="bullet"/>
+      <w:lvlText w:val=""/>
+      <w:lvlJc w:val="left"/>
+      <w:pPr>
+        <w:ind w:left="720" w:hanging="360"/>
+      </w:pPr>
+      <w:rPr>
+        <w:rFonts w:ascii="Symbol" w:eastAsiaTheme="minorEastAsia" w:hAnsi="Symbol" w:cstheme="minorBidi" w:hint="default"/>
+      </w:rPr>
+    </w:lvl>
+    <w:lvl w:ilvl="1" w:tplc="04090003" w:tentative="1">
+      <w:start w:val="1"/>
+      <w:numFmt w:val="bullet"/>
+      <w:lvlText w:val="o"/>
+      <w:lvlJc w:val="left"/>
+      <w:pPr>
+        <w:ind w:left="1440" w:hanging="360"/>
+      </w:pPr>
+      <w:rPr>
+        <w:rFonts w:ascii="Courier New" w:hAnsi="Courier New" w:cs="Courier New" w:hint="default"/>
+      </w:rPr>
+    </w:lvl>
+    <w:lvl w:ilvl="2" w:tplc="04090005" w:tentative="1">
+      <w:start w:val="1"/>
+      <w:numFmt w:val="bullet"/>
+      <w:lvlText w:val=""/>
+      <w:lvlJc w:val="left"/>
+      <w:pPr>
+        <w:ind w:left="2160" w:hanging="360"/>
+      </w:pPr>
+      <w:rPr>
+        <w:rFonts w:ascii="Wingdings" w:hAnsi="Wingdings" w:hint="default"/>
+      </w:rPr>
+    </w:lvl>
+    <w:lvl w:ilvl="3" w:tplc="04090001" w:tentative="1">
+      <w:start w:val="1"/>
+      <w:numFmt w:val="bullet"/>
+      <w:lvlText w:val=""/>
+      <w:lvlJc w:val="left"/>
+      <w:pPr>
+        <w:ind w:left="2880" w:hanging="360"/>
+      </w:pPr>
+      <w:rPr>
+        <w:rFonts w:ascii="Symbol" w:hAnsi="Symbol" w:hint="default"/>
+      </w:rPr>
+    </w:lvl>
+    <w:lvl w:ilvl="4" w:tplc="04090003" w:tentative="1">
+      <w:start w:val="1"/>
+      <w:numFmt w:val="bullet"/>
+      <w:lvlText w:val="o"/>
+      <w:lvlJc w:val="left"/>
+      <w:pPr>
+        <w:ind w:left="3600" w:hanging="360"/>
+      </w:pPr>
+      <w:rPr>
+        <w:rFonts w:ascii="Courier New" w:hAnsi="Courier New" w:cs="Courier New" w:hint="default"/>
+      </w:rPr>
+    </w:lvl>
+    <w:lvl w:ilvl="5" w:tplc="04090005" w:tentative="1">
+      <w:start w:val="1"/>
+      <w:numFmt w:val="bullet"/>
+      <w:lvlText w:val=""/>
+      <w:lvlJc w:val="left"/>
+      <w:pPr>
+        <w:ind w:left="4320" w:hanging="360"/>
+      </w:pPr>
+      <w:rPr>
+        <w:rFonts w:ascii="Wingdings" w:hAnsi="Wingdings" w:hint="default"/>
+      </w:rPr>
+    </w:lvl>
+    <w:lvl w:ilvl="6" w:tplc="04090001" w:tentative="1">
+      <w:start w:val="1"/>
+      <w:numFmt w:val="bullet"/>
+      <w:lvlText w:val=""/>
+      <w:lvlJc w:val="left"/>
+      <w:pPr>
+        <w:ind w:left="5040" w:hanging="360"/>
+      </w:pPr>
+      <w:rPr>
+        <w:rFonts w:ascii="Symbol" w:hAnsi="Symbol" w:hint="default"/>
+      </w:rPr>
+    </w:lvl>
+    <w:lvl w:ilvl="7" w:tplc="04090003" w:tentative="1">
+      <w:start w:val="1"/>
+      <w:numFmt w:val="bullet"/>
+      <w:lvlText w:val="o"/>
+      <w:lvlJc w:val="left"/>
+      <w:pPr>
+        <w:ind w:left="5760" w:hanging="360"/>
+      </w:pPr>
+      <w:rPr>
+        <w:rFonts w:ascii="Courier New" w:hAnsi="Courier New" w:cs="Courier New" w:hint="default"/>
+      </w:rPr>
+    </w:lvl>
+    <w:lvl w:ilvl="8" w:tplc="04090005" w:tentative="1">
+      <w:start w:val="1"/>
+      <w:numFmt w:val="bullet"/>
+      <w:lvlText w:val=""/>
+      <w:lvlJc w:val="left"/>
+      <w:pPr>
+        <w:ind w:left="6480" w:hanging="360"/>
+      </w:pPr>
+      <w:rPr>
+        <w:rFonts w:ascii="Wingdings" w:hAnsi="Wingdings" w:hint="default"/>
+      </w:rPr>
+    </w:lvl>
+  </w:abstractNum>
+  <w:num w:numId="1">
+    <w:abstractNumId w:val="0"/>
+  </w:num>
+</w:numbering>
 </file>
 
 <file path=word/styles.xml><?xml version="1.0" encoding="utf-8"?>
@@ -3031,6 +3806,36 @@
     <w:uiPriority w:val="99"/>
     <w:rsid w:val="00C33988"/>
   </w:style>
+  <w:style w:type="table" w:styleId="TableGrid">
+    <w:name w:val="Table Grid"/>
+    <w:basedOn w:val="TableNormal"/>
+    <w:uiPriority w:val="39"/>
+    <w:rsid w:val="00A94F30"/>
+    <w:pPr>
+      <w:spacing w:after="0" w:line="240" w:lineRule="auto"/>
+    </w:pPr>
+    <w:tblPr>
+      <w:tblBorders>
+        <w:top w:val="single" w:sz="4" w:space="0" w:color="auto"/>
+        <w:left w:val="single" w:sz="4" w:space="0" w:color="auto"/>
+        <w:bottom w:val="single" w:sz="4" w:space="0" w:color="auto"/>
+        <w:right w:val="single" w:sz="4" w:space="0" w:color="auto"/>
+        <w:insideH w:val="single" w:sz="4" w:space="0" w:color="auto"/>
+        <w:insideV w:val="single" w:sz="4" w:space="0" w:color="auto"/>
+      </w:tblBorders>
+    </w:tblPr>
+  </w:style>
+  <w:style w:type="paragraph" w:styleId="ListParagraph">
+    <w:name w:val="List Paragraph"/>
+    <w:basedOn w:val="Normal"/>
+    <w:uiPriority w:val="34"/>
+    <w:qFormat/>
+    <w:rsid w:val="00415DC9"/>
+    <w:pPr>
+      <w:ind w:left="720"/>
+      <w:contextualSpacing/>
+    </w:pPr>
+  </w:style>
 </w:styles>
 </file>
 
@@ -3334,7 +4139,7 @@
 </file>
 
 <file path=customXml/itemProps1.xml><?xml version="1.0" encoding="utf-8"?>
-<ds:datastoreItem xmlns:ds="http://schemas.openxmlformats.org/officeDocument/2006/customXml" ds:itemID="{CC70A362-ABED-4640-927F-49147BBFD435}">
+<ds:datastoreItem xmlns:ds="http://schemas.openxmlformats.org/officeDocument/2006/customXml" ds:itemID="{1DF560B6-D704-4224-AB6D-9FFFFC3EFDA2}">
   <ds:schemaRefs>
     <ds:schemaRef ds:uri="http://schemas.openxmlformats.org/officeDocument/2006/bibliography"/>
   </ds:schemaRefs>

</xml_diff>

<commit_message>
Added patient sort, other small changes. Updated doc.
</commit_message>
<xml_diff>
--- a/Documentation.docx
+++ b/Documentation.docx
@@ -9,6 +9,8 @@
       <w:r>
         <w:t>Project Documentation</w:t>
       </w:r>
+      <w:bookmarkStart w:id="0" w:name="_GoBack"/>
+      <w:bookmarkEnd w:id="0"/>
     </w:p>
     <w:p/>
     <w:p>
@@ -238,31 +240,22 @@
           <w:rFonts w:cstheme="minorHAnsi"/>
           <w:shd w:val="clear" w:color="auto" w:fill="FFFFFF"/>
         </w:rPr>
-        <w:t xml:space="preserve"> The menu-based program continues to loop until it is </w:t>
-      </w:r>
-      <w:proofErr w:type="spellStart"/>
+        <w:t xml:space="preserve"> The menu-based program continues to loop until</w:t>
+      </w:r>
       <w:r>
         <w:rPr>
           <w:rFonts w:cstheme="minorHAnsi"/>
           <w:shd w:val="clear" w:color="auto" w:fill="FFFFFF"/>
         </w:rPr>
-        <w:t>exited</w:t>
-      </w:r>
-      <w:proofErr w:type="spellEnd"/>
-      <w:r>
+        <w:t xml:space="preserve"> the program is stopped by the user.</w:t>
+      </w:r>
+    </w:p>
+    <w:p>
+      <w:pPr>
         <w:rPr>
           <w:rFonts w:cstheme="minorHAnsi"/>
           <w:shd w:val="clear" w:color="auto" w:fill="FFFFFF"/>
         </w:rPr>
-        <w:t xml:space="preserve"> by the user.</w:t>
-      </w:r>
-    </w:p>
-    <w:p>
-      <w:pPr>
-        <w:rPr>
-          <w:rFonts w:cstheme="minorHAnsi"/>
-          <w:shd w:val="clear" w:color="auto" w:fill="FFFFFF"/>
-        </w:rPr>
       </w:pPr>
     </w:p>
     <w:p>
@@ -487,8 +480,12 @@
       <w:r>
         <w:t xml:space="preserve"> Solutions</w:t>
       </w:r>
-      <w:bookmarkStart w:id="0" w:name="_GoBack"/>
-      <w:bookmarkEnd w:id="0"/>
+    </w:p>
+    <w:p>
+      <w:pPr>
+        <w:spacing w:line="240" w:lineRule="auto"/>
+        <w:contextualSpacing/>
+      </w:pPr>
     </w:p>
     <w:p>
       <w:pPr>
@@ -501,7 +498,6 @@
         <w:t xml:space="preserve"> Details</w:t>
       </w:r>
     </w:p>
-    <w:p/>
     <w:p>
       <w:r>
         <w:t>M</w:t>
@@ -512,11 +508,9 @@
       <w:r>
         <w:t xml:space="preserve"> </w:t>
       </w:r>
-      <w:proofErr w:type="gramStart"/>
-      <w:r>
-        <w:t>quick-guide</w:t>
-      </w:r>
-      <w:proofErr w:type="gramEnd"/>
+      <w:r>
+        <w:t>quick guide</w:t>
+      </w:r>
     </w:p>
     <w:tbl>
       <w:tblPr>
@@ -604,7 +598,7 @@
           </w:tcPr>
           <w:p>
             <w:pPr>
-              <w:spacing w:line="360" w:lineRule="auto"/>
+              <w:contextualSpacing/>
             </w:pPr>
             <w:r>
               <w:t>1. View patient</w:t>
@@ -617,7 +611,7 @@
           </w:tcPr>
           <w:p>
             <w:pPr>
-              <w:spacing w:line="360" w:lineRule="auto"/>
+              <w:contextualSpacing/>
             </w:pPr>
             <w:r>
               <w:t>View a patient record</w:t>
@@ -630,7 +624,21 @@
           </w:tcPr>
           <w:p>
             <w:pPr>
-              <w:spacing w:line="360" w:lineRule="auto"/>
+              <w:contextualSpacing/>
+            </w:pPr>
+            <w:r>
+              <w:t xml:space="preserve">Patient list </w:t>
+            </w:r>
+            <w:r>
+              <w:t xml:space="preserve">always </w:t>
+            </w:r>
+            <w:r>
+              <w:t>sorted alphabetically by last name, first name</w:t>
+            </w:r>
+          </w:p>
+          <w:p>
+            <w:pPr>
+              <w:contextualSpacing/>
             </w:pPr>
           </w:p>
         </w:tc>
@@ -642,7 +650,7 @@
           </w:tcPr>
           <w:p>
             <w:pPr>
-              <w:spacing w:line="360" w:lineRule="auto"/>
+              <w:contextualSpacing/>
             </w:pPr>
             <w:r>
               <w:t>2. Add patient</w:t>
@@ -655,7 +663,7 @@
           </w:tcPr>
           <w:p>
             <w:pPr>
-              <w:spacing w:line="360" w:lineRule="auto"/>
+              <w:contextualSpacing/>
             </w:pPr>
             <w:r>
               <w:t>Add a patient record by inputting:</w:t>
@@ -663,11 +671,16 @@
           </w:p>
           <w:p>
             <w:pPr>
-              <w:spacing w:line="360" w:lineRule="auto"/>
+              <w:contextualSpacing/>
             </w:pPr>
             <w:r>
               <w:t>first name and last name</w:t>
             </w:r>
+          </w:p>
+          <w:p>
+            <w:pPr>
+              <w:contextualSpacing/>
+            </w:pPr>
           </w:p>
         </w:tc>
         <w:tc>
@@ -676,7 +689,7 @@
           </w:tcPr>
           <w:p>
             <w:pPr>
-              <w:spacing w:line="360" w:lineRule="auto"/>
+              <w:contextualSpacing/>
             </w:pPr>
           </w:p>
         </w:tc>
@@ -688,7 +701,7 @@
           </w:tcPr>
           <w:p>
             <w:pPr>
-              <w:spacing w:line="360" w:lineRule="auto"/>
+              <w:contextualSpacing/>
             </w:pPr>
             <w:r>
               <w:t>3. Edit patient</w:t>
@@ -701,7 +714,7 @@
           </w:tcPr>
           <w:p>
             <w:pPr>
-              <w:spacing w:line="360" w:lineRule="auto"/>
+              <w:contextualSpacing/>
             </w:pPr>
             <w:r>
               <w:t>Can do the following:</w:t>
@@ -709,7 +722,7 @@
           </w:p>
           <w:p>
             <w:pPr>
-              <w:spacing w:line="360" w:lineRule="auto"/>
+              <w:contextualSpacing/>
             </w:pPr>
             <w:r>
               <w:t>1. Add a prescription</w:t>
@@ -717,11 +730,16 @@
           </w:p>
           <w:p>
             <w:pPr>
-              <w:spacing w:line="360" w:lineRule="auto"/>
+              <w:contextualSpacing/>
             </w:pPr>
             <w:r>
               <w:t>2. Delete a prescription</w:t>
             </w:r>
+          </w:p>
+          <w:p>
+            <w:pPr>
+              <w:contextualSpacing/>
+            </w:pPr>
           </w:p>
         </w:tc>
         <w:tc>
@@ -730,7 +748,7 @@
           </w:tcPr>
           <w:p>
             <w:pPr>
-              <w:spacing w:line="360" w:lineRule="auto"/>
+              <w:contextualSpacing/>
             </w:pPr>
             <w:r>
               <w:t>Only drugs recognized* by the program will be allowed</w:t>
@@ -745,7 +763,7 @@
           </w:tcPr>
           <w:p>
             <w:pPr>
-              <w:spacing w:line="360" w:lineRule="auto"/>
+              <w:contextualSpacing/>
             </w:pPr>
             <w:r>
               <w:t>4. Delete patient</w:t>
@@ -758,11 +776,16 @@
           </w:tcPr>
           <w:p>
             <w:pPr>
-              <w:spacing w:line="360" w:lineRule="auto"/>
+              <w:contextualSpacing/>
             </w:pPr>
             <w:r>
               <w:t>Delete a patient record</w:t>
             </w:r>
+          </w:p>
+          <w:p>
+            <w:pPr>
+              <w:contextualSpacing/>
+            </w:pPr>
           </w:p>
         </w:tc>
         <w:tc>
@@ -771,7 +794,7 @@
           </w:tcPr>
           <w:p>
             <w:pPr>
-              <w:spacing w:line="360" w:lineRule="auto"/>
+              <w:contextualSpacing/>
             </w:pPr>
           </w:p>
         </w:tc>
@@ -783,7 +806,7 @@
           </w:tcPr>
           <w:p>
             <w:pPr>
-              <w:spacing w:line="360" w:lineRule="auto"/>
+              <w:contextualSpacing/>
             </w:pPr>
             <w:r>
               <w:t>5. Search drug</w:t>
@@ -796,7 +819,7 @@
           </w:tcPr>
           <w:p>
             <w:pPr>
-              <w:spacing w:line="360" w:lineRule="auto"/>
+              <w:contextualSpacing/>
             </w:pPr>
             <w:r>
               <w:t xml:space="preserve">Enter </w:t>
@@ -813,7 +836,7 @@
           </w:p>
           <w:p>
             <w:pPr>
-              <w:spacing w:line="360" w:lineRule="auto"/>
+              <w:contextualSpacing/>
             </w:pPr>
             <w:r>
               <w:t xml:space="preserve">If the drug is recognized* by the program, </w:t>
@@ -821,11 +844,16 @@
           </w:p>
           <w:p>
             <w:pPr>
-              <w:spacing w:line="360" w:lineRule="auto"/>
+              <w:contextualSpacing/>
             </w:pPr>
             <w:r>
               <w:t>its major drug interactions will be displayed</w:t>
             </w:r>
+          </w:p>
+          <w:p>
+            <w:pPr>
+              <w:contextualSpacing/>
+            </w:pPr>
           </w:p>
         </w:tc>
         <w:tc>
@@ -834,7 +862,7 @@
           </w:tcPr>
           <w:p>
             <w:pPr>
-              <w:spacing w:line="360" w:lineRule="auto"/>
+              <w:contextualSpacing/>
             </w:pPr>
           </w:p>
         </w:tc>
@@ -846,7 +874,7 @@
           </w:tcPr>
           <w:p>
             <w:pPr>
-              <w:spacing w:line="360" w:lineRule="auto"/>
+              <w:contextualSpacing/>
             </w:pPr>
             <w:r>
               <w:t>6. Write file</w:t>
@@ -859,11 +887,16 @@
           </w:tcPr>
           <w:p>
             <w:pPr>
-              <w:spacing w:line="360" w:lineRule="auto"/>
+              <w:contextualSpacing/>
             </w:pPr>
             <w:r>
               <w:t>Writes all current patient data to a text file named patient_data.txt</w:t>
             </w:r>
+          </w:p>
+          <w:p>
+            <w:pPr>
+              <w:contextualSpacing/>
+            </w:pPr>
           </w:p>
         </w:tc>
         <w:tc>
@@ -872,7 +905,7 @@
           </w:tcPr>
           <w:p>
             <w:pPr>
-              <w:spacing w:line="360" w:lineRule="auto"/>
+              <w:contextualSpacing/>
             </w:pPr>
           </w:p>
         </w:tc>
@@ -888,7 +921,6 @@
         <w:t>This text file contains the top 50 drugs filled for the year 2019. Each drug contains a list of other drugs (within the top 50 drugs) that cause a major interaction when taken together.</w:t>
       </w:r>
     </w:p>
-    <w:p/>
     <w:p/>
     <w:p/>
     <w:p/>
@@ -1092,10 +1124,10 @@
           <w:noProof/>
         </w:rPr>
         <w:drawing>
-          <wp:inline distT="0" distB="0" distL="0" distR="0" wp14:anchorId="17E60D72" wp14:editId="6F9E9B4A">
-            <wp:extent cx="4714875" cy="3457575"/>
+          <wp:inline distT="0" distB="0" distL="0" distR="0" wp14:anchorId="0CA17652" wp14:editId="0876AF40">
+            <wp:extent cx="4714875" cy="3629025"/>
             <wp:effectExtent l="0" t="0" r="9525" b="9525"/>
-            <wp:docPr id="6" name="Picture 6"/>
+            <wp:docPr id="14" name="Picture 14"/>
             <wp:cNvGraphicFramePr>
               <a:graphicFrameLocks xmlns:a="http://schemas.openxmlformats.org/drawingml/2006/main" noChangeAspect="1"/>
             </wp:cNvGraphicFramePr>
@@ -1103,7 +1135,7 @@
               <a:graphicData uri="http://schemas.openxmlformats.org/drawingml/2006/picture">
                 <pic:pic xmlns:pic="http://schemas.openxmlformats.org/drawingml/2006/picture">
                   <pic:nvPicPr>
-                    <pic:cNvPr id="0" name="Picture 6"/>
+                    <pic:cNvPr id="0" name="Picture 4"/>
                     <pic:cNvPicPr>
                       <a:picLocks noChangeAspect="1" noChangeArrowheads="1"/>
                     </pic:cNvPicPr>
@@ -1124,7 +1156,7 @@
                   <pic:spPr bwMode="auto">
                     <a:xfrm>
                       <a:off x="0" y="0"/>
-                      <a:ext cx="4714875" cy="3457575"/>
+                      <a:ext cx="4714875" cy="3629025"/>
                     </a:xfrm>
                     <a:prstGeom prst="rect">
                       <a:avLst/>
@@ -1162,16 +1194,16 @@
         <w:t>Example of adding a prescription</w:t>
       </w:r>
       <w:r>
-        <w:t xml:space="preserve"> to a patient. </w:t>
-      </w:r>
-    </w:p>
-    <w:p>
-      <w:pPr>
-        <w:spacing w:line="240" w:lineRule="auto"/>
-        <w:contextualSpacing/>
-      </w:pPr>
-      <w:r>
-        <w:t>Note: If the user enters a prescription that the program does not recognize, it will be rejected.</w:t>
+        <w:t xml:space="preserve"> to a patient</w:t>
+      </w:r>
+    </w:p>
+    <w:p>
+      <w:pPr>
+        <w:spacing w:line="240" w:lineRule="auto"/>
+        <w:contextualSpacing/>
+      </w:pPr>
+      <w:r>
+        <w:t>Note: If the user enters a prescription that the program does not recognize, it will be rejected</w:t>
       </w:r>
     </w:p>
     <w:p>
@@ -1184,10 +1216,10 @@
           <w:noProof/>
         </w:rPr>
         <w:drawing>
-          <wp:inline distT="0" distB="0" distL="0" distR="0" wp14:anchorId="0A69231E" wp14:editId="7F140323">
-            <wp:extent cx="4714875" cy="3457575"/>
+          <wp:inline distT="0" distB="0" distL="0" distR="0" wp14:anchorId="1FF1A1EA" wp14:editId="1CD01D75">
+            <wp:extent cx="4714875" cy="3629025"/>
             <wp:effectExtent l="0" t="0" r="9525" b="9525"/>
-            <wp:docPr id="7" name="Picture 7"/>
+            <wp:docPr id="15" name="Picture 15"/>
             <wp:cNvGraphicFramePr>
               <a:graphicFrameLocks xmlns:a="http://schemas.openxmlformats.org/drawingml/2006/main" noChangeAspect="1"/>
             </wp:cNvGraphicFramePr>
@@ -1195,7 +1227,7 @@
               <a:graphicData uri="http://schemas.openxmlformats.org/drawingml/2006/picture">
                 <pic:pic xmlns:pic="http://schemas.openxmlformats.org/drawingml/2006/picture">
                   <pic:nvPicPr>
-                    <pic:cNvPr id="0" name="Picture 7"/>
+                    <pic:cNvPr id="0" name="Picture 5"/>
                     <pic:cNvPicPr>
                       <a:picLocks noChangeAspect="1" noChangeArrowheads="1"/>
                     </pic:cNvPicPr>
@@ -1216,7 +1248,7 @@
                   <pic:spPr bwMode="auto">
                     <a:xfrm>
                       <a:off x="0" y="0"/>
-                      <a:ext cx="4714875" cy="3457575"/>
+                      <a:ext cx="4714875" cy="3629025"/>
                     </a:xfrm>
                     <a:prstGeom prst="rect">
                       <a:avLst/>
@@ -1238,22 +1270,13 @@
         <w:spacing w:line="240" w:lineRule="auto"/>
         <w:contextualSpacing/>
       </w:pPr>
-    </w:p>
-    <w:p>
-      <w:pPr>
-        <w:spacing w:line="240" w:lineRule="auto"/>
-        <w:contextualSpacing/>
-      </w:pPr>
-    </w:p>
-    <w:p>
-      <w:pPr>
-        <w:spacing w:line="240" w:lineRule="auto"/>
-        <w:contextualSpacing/>
-      </w:pPr>
       <w:r>
         <w:lastRenderedPageBreak/>
         <w:t>Example of adding prescriptions that counteract with each other</w:t>
       </w:r>
+      <w:r>
+        <w:t xml:space="preserve"> and then viewing the record</w:t>
+      </w:r>
     </w:p>
     <w:p>
       <w:pPr>
@@ -1265,10 +1288,10 @@
           <w:noProof/>
         </w:rPr>
         <w:drawing>
-          <wp:inline distT="0" distB="0" distL="0" distR="0" wp14:anchorId="17503E03" wp14:editId="571BCB34">
-            <wp:extent cx="4714875" cy="3457575"/>
+          <wp:inline distT="0" distB="0" distL="0" distR="0" wp14:anchorId="47F55B3B" wp14:editId="006613E2">
+            <wp:extent cx="4714875" cy="3629025"/>
             <wp:effectExtent l="0" t="0" r="9525" b="9525"/>
-            <wp:docPr id="8" name="Picture 8"/>
+            <wp:docPr id="16" name="Picture 16"/>
             <wp:cNvGraphicFramePr>
               <a:graphicFrameLocks xmlns:a="http://schemas.openxmlformats.org/drawingml/2006/main" noChangeAspect="1"/>
             </wp:cNvGraphicFramePr>
@@ -1276,7 +1299,7 @@
               <a:graphicData uri="http://schemas.openxmlformats.org/drawingml/2006/picture">
                 <pic:pic xmlns:pic="http://schemas.openxmlformats.org/drawingml/2006/picture">
                   <pic:nvPicPr>
-                    <pic:cNvPr id="0" name="Picture 8"/>
+                    <pic:cNvPr id="0" name="Picture 6"/>
                     <pic:cNvPicPr>
                       <a:picLocks noChangeAspect="1" noChangeArrowheads="1"/>
                     </pic:cNvPicPr>
@@ -1297,7 +1320,7 @@
                   <pic:spPr bwMode="auto">
                     <a:xfrm>
                       <a:off x="0" y="0"/>
-                      <a:ext cx="4714875" cy="3457575"/>
+                      <a:ext cx="4714875" cy="3629025"/>
                     </a:xfrm>
                     <a:prstGeom prst="rect">
                       <a:avLst/>
@@ -1423,12 +1446,6 @@
         <w:spacing w:line="240" w:lineRule="auto"/>
         <w:contextualSpacing/>
       </w:pPr>
-    </w:p>
-    <w:p>
-      <w:pPr>
-        <w:spacing w:line="240" w:lineRule="auto"/>
-        <w:contextualSpacing/>
-      </w:pPr>
       <w:r>
         <w:lastRenderedPageBreak/>
         <w:t>Example of data output to file</w:t>
@@ -1444,10 +1461,10 @@
           <w:noProof/>
         </w:rPr>
         <w:drawing>
-          <wp:inline distT="0" distB="0" distL="0" distR="0" wp14:anchorId="2E197F0B" wp14:editId="78AF33B2">
-            <wp:extent cx="5943600" cy="3790950"/>
+          <wp:inline distT="0" distB="0" distL="0" distR="0" wp14:anchorId="227D76C7" wp14:editId="23478695">
+            <wp:extent cx="5943600" cy="3905250"/>
             <wp:effectExtent l="0" t="0" r="0" b="0"/>
-            <wp:docPr id="9" name="Picture 9"/>
+            <wp:docPr id="18" name="Picture 18"/>
             <wp:cNvGraphicFramePr>
               <a:graphicFrameLocks xmlns:a="http://schemas.openxmlformats.org/drawingml/2006/main" noChangeAspect="1"/>
             </wp:cNvGraphicFramePr>
@@ -1455,7 +1472,7 @@
               <a:graphicData uri="http://schemas.openxmlformats.org/drawingml/2006/picture">
                 <pic:pic xmlns:pic="http://schemas.openxmlformats.org/drawingml/2006/picture">
                   <pic:nvPicPr>
-                    <pic:cNvPr id="0" name="Picture 9"/>
+                    <pic:cNvPr id="0" name="Picture 8"/>
                     <pic:cNvPicPr>
                       <a:picLocks noChangeAspect="1" noChangeArrowheads="1"/>
                     </pic:cNvPicPr>
@@ -1476,7 +1493,7 @@
                   <pic:spPr bwMode="auto">
                     <a:xfrm>
                       <a:off x="0" y="0"/>
-                      <a:ext cx="5943600" cy="3790950"/>
+                      <a:ext cx="5943600" cy="3905250"/>
                     </a:xfrm>
                     <a:prstGeom prst="rect">
                       <a:avLst/>
@@ -1577,34 +1594,11 @@
         <w:contextualSpacing/>
       </w:pPr>
     </w:p>
-    <w:p>
-      <w:pPr>
-        <w:spacing w:line="240" w:lineRule="auto"/>
-        <w:contextualSpacing/>
-      </w:pPr>
-    </w:p>
-    <w:p>
-      <w:pPr>
-        <w:spacing w:line="240" w:lineRule="auto"/>
-        <w:contextualSpacing/>
-      </w:pPr>
-    </w:p>
-    <w:p>
-      <w:pPr>
-        <w:spacing w:line="240" w:lineRule="auto"/>
-        <w:contextualSpacing/>
-      </w:pPr>
-    </w:p>
-    <w:p>
-      <w:pPr>
-        <w:spacing w:line="240" w:lineRule="auto"/>
-        <w:contextualSpacing/>
-      </w:pPr>
-    </w:p>
     <w:p/>
     <w:p/>
     <w:p/>
     <w:p/>
+    <w:p/>
     <w:p>
       <w:pPr>
         <w:pStyle w:val="Heading1"/>
@@ -2688,16 +2682,6 @@
         <w:contextualSpacing/>
       </w:pPr>
       <w:r>
-        <w:t>To check for drug interaction for a patient:</w:t>
-      </w:r>
-    </w:p>
-    <w:p>
-      <w:pPr>
-        <w:spacing w:line="240" w:lineRule="auto"/>
-        <w:contextualSpacing/>
-      </w:pPr>
-      <w:r>
-        <w:tab/>
         <w:t>Loop patient’s prescription list (x)</w:t>
       </w:r>
     </w:p>
@@ -2708,9 +2692,6 @@
       </w:pPr>
       <w:r>
         <w:tab/>
-      </w:r>
-      <w:r>
-        <w:tab/>
         <w:t xml:space="preserve">Loop </w:t>
       </w:r>
       <w:r>
@@ -2736,9 +2717,6 @@
       </w:r>
       <w:r>
         <w:tab/>
-      </w:r>
-      <w:r>
-        <w:tab/>
         <w:t xml:space="preserve">Loop patient’s prescription list </w:t>
       </w:r>
       <w:r>
@@ -2751,7 +2729,7 @@
     <w:p>
       <w:pPr>
         <w:spacing w:line="240" w:lineRule="auto"/>
-        <w:ind w:left="2880"/>
+        <w:ind w:left="2160"/>
         <w:contextualSpacing/>
       </w:pPr>
       <w:r>
@@ -2761,22 +2739,42 @@
     <w:p>
       <w:pPr>
         <w:spacing w:line="240" w:lineRule="auto"/>
-        <w:ind w:left="2880"/>
-        <w:contextualSpacing/>
-      </w:pPr>
-      <w:r>
-        <w:tab/>
+        <w:contextualSpacing/>
+      </w:pPr>
+      <w:r>
+        <w:tab/>
+      </w:r>
+      <w:r>
+        <w:tab/>
+      </w:r>
+      <w:r>
+        <w:tab/>
+      </w:r>
+      <w:r>
+        <w:tab/>
+      </w:r>
+      <w:r>
         <w:t>Turn warning on</w:t>
       </w:r>
     </w:p>
     <w:p>
       <w:pPr>
         <w:spacing w:line="240" w:lineRule="auto"/>
-        <w:ind w:left="2880"/>
-        <w:contextualSpacing/>
-      </w:pPr>
-      <w:r>
-        <w:tab/>
+        <w:contextualSpacing/>
+      </w:pPr>
+      <w:r>
+        <w:tab/>
+      </w:r>
+      <w:r>
+        <w:tab/>
+      </w:r>
+      <w:r>
+        <w:tab/>
+      </w:r>
+      <w:r>
+        <w:tab/>
+      </w:r>
+      <w:r>
         <w:t>Break, discontinue loop</w:t>
       </w:r>
     </w:p>
@@ -2786,7 +2784,6 @@
         <w:contextualSpacing/>
       </w:pPr>
       <w:r>
-        <w:tab/>
         <w:t>Otherwise, warning will stay false</w:t>
       </w:r>
       <w:r>
@@ -2806,9 +2803,10 @@
         <w:contextualSpacing/>
       </w:pPr>
       <w:r>
-        <w:tab/>
-      </w:r>
-    </w:p>
+        <w:t>Note: Check drug interactions when adding or deleting a prescription from a patient record</w:t>
+      </w:r>
+    </w:p>
+    <w:p/>
     <w:p/>
     <w:p/>
     <w:p>
@@ -3069,7 +3067,6 @@
         <w:t>is simplified</w:t>
       </w:r>
     </w:p>
-    <w:p/>
     <w:sectPr>
       <w:headerReference w:type="first" r:id="rId18"/>
       <w:pgSz w:w="12240" w:h="15840"/>
@@ -4139,7 +4136,7 @@
 </file>
 
 <file path=customXml/itemProps1.xml><?xml version="1.0" encoding="utf-8"?>
-<ds:datastoreItem xmlns:ds="http://schemas.openxmlformats.org/officeDocument/2006/customXml" ds:itemID="{1DF560B6-D704-4224-AB6D-9FFFFC3EFDA2}">
+<ds:datastoreItem xmlns:ds="http://schemas.openxmlformats.org/officeDocument/2006/customXml" ds:itemID="{7CE9D792-CBD7-4EFB-9EE5-1F4714F718DB}">
   <ds:schemaRefs>
     <ds:schemaRef ds:uri="http://schemas.openxmlformats.org/officeDocument/2006/bibliography"/>
   </ds:schemaRefs>

</xml_diff>